<commit_message>
modif fiche de jeu
</commit_message>
<xml_diff>
--- a/supports/BBL Agile Game of Thrones.docx
+++ b/supports/BBL Agile Game of Thrones.docx
@@ -17,30 +17,43 @@
           <w:sz w:val="72"/>
           <w:szCs w:val="72"/>
         </w:rPr>
-        <w:pict>
-          <v:shapetype id="_x0000_t75" coordsize="21600,21600" o:spt="75" o:preferrelative="t" path="m@4@5l@4@11@9@11@9@5xe" filled="f" stroked="f">
-            <v:stroke joinstyle="miter"/>
-            <v:formulas>
-              <v:f eqn="if lineDrawn pixelLineWidth 0"/>
-              <v:f eqn="sum @0 1 0"/>
-              <v:f eqn="sum 0 0 @1"/>
-              <v:f eqn="prod @2 1 2"/>
-              <v:f eqn="prod @3 21600 pixelWidth"/>
-              <v:f eqn="prod @3 21600 pixelHeight"/>
-              <v:f eqn="sum @0 0 1"/>
-              <v:f eqn="prod @6 1 2"/>
-              <v:f eqn="prod @7 21600 pixelWidth"/>
-              <v:f eqn="sum @8 21600 0"/>
-              <v:f eqn="prod @7 21600 pixelHeight"/>
-              <v:f eqn="sum @10 21600 0"/>
-            </v:formulas>
-            <v:path o:extrusionok="f" gradientshapeok="t" o:connecttype="rect"/>
-            <o:lock v:ext="edit" aspectratio="t"/>
-          </v:shapetype>
-          <v:shape id="_x0000_i1025" type="#_x0000_t75" style="width:285.5pt;height:167.6pt">
-            <v:imagedata r:id="rId4" o:title="agile game of thrones"/>
-          </v:shape>
-        </w:pict>
+        <w:t>Agile Game OF THRONES</w:t>
+      </w:r>
+    </w:p>
+    <w:p>
+      <w:pPr>
+        <w:jc w:val="center"/>
+        <w:rPr>
+          <w:rFonts w:ascii="Algerian" w:hAnsi="Algerian"/>
+          <w:sz w:val="72"/>
+          <w:szCs w:val="72"/>
+        </w:rPr>
+      </w:pPr>
+      <w:r>
+        <w:rPr>
+          <w:rFonts w:ascii="Algerian" w:hAnsi="Algerian"/>
+          <w:sz w:val="72"/>
+          <w:szCs w:val="72"/>
+        </w:rPr>
+        <w:t xml:space="preserve">FICHE </w:t>
+      </w:r>
+      <w:proofErr w:type="spellStart"/>
+      <w:r>
+        <w:rPr>
+          <w:rFonts w:ascii="Algerian" w:hAnsi="Algerian"/>
+          <w:sz w:val="72"/>
+          <w:szCs w:val="72"/>
+        </w:rPr>
+        <w:t>dE</w:t>
+      </w:r>
+      <w:proofErr w:type="spellEnd"/>
+      <w:r>
+        <w:rPr>
+          <w:rFonts w:ascii="Algerian" w:hAnsi="Algerian"/>
+          <w:sz w:val="72"/>
+          <w:szCs w:val="72"/>
+        </w:rPr>
+        <w:t xml:space="preserve"> JEU</w:t>
       </w:r>
     </w:p>
     <w:p>
@@ -99,12 +112,6 @@
         <w:gridCol w:w="7267"/>
       </w:tblGrid>
       <w:tr>
-        <w:tblPrEx>
-          <w:tblCellMar>
-            <w:top w:w="0" w:type="dxa"/>
-            <w:bottom w:w="0" w:type="dxa"/>
-          </w:tblCellMar>
-        </w:tblPrEx>
         <w:trPr>
           <w:trHeight w:val="573"/>
         </w:trPr>
@@ -233,12 +240,6 @@
         </w:tc>
       </w:tr>
       <w:tr>
-        <w:tblPrEx>
-          <w:tblCellMar>
-            <w:top w:w="0" w:type="dxa"/>
-            <w:bottom w:w="0" w:type="dxa"/>
-          </w:tblCellMar>
-        </w:tblPrEx>
         <w:trPr>
           <w:trHeight w:val="572"/>
         </w:trPr>
@@ -367,12 +368,6 @@
         </w:tc>
       </w:tr>
       <w:tr>
-        <w:tblPrEx>
-          <w:tblCellMar>
-            <w:top w:w="0" w:type="dxa"/>
-            <w:bottom w:w="0" w:type="dxa"/>
-          </w:tblCellMar>
-        </w:tblPrEx>
         <w:trPr>
           <w:trHeight w:val="572"/>
         </w:trPr>
@@ -501,12 +496,6 @@
         </w:tc>
       </w:tr>
       <w:tr>
-        <w:tblPrEx>
-          <w:tblCellMar>
-            <w:top w:w="0" w:type="dxa"/>
-            <w:bottom w:w="0" w:type="dxa"/>
-          </w:tblCellMar>
-        </w:tblPrEx>
         <w:trPr>
           <w:trHeight w:val="572"/>
         </w:trPr>
@@ -582,12 +571,6 @@
         </w:tc>
       </w:tr>
       <w:tr>
-        <w:tblPrEx>
-          <w:tblCellMar>
-            <w:top w:w="0" w:type="dxa"/>
-            <w:bottom w:w="0" w:type="dxa"/>
-          </w:tblCellMar>
-        </w:tblPrEx>
         <w:trPr>
           <w:trHeight w:val="572"/>
         </w:trPr>
@@ -843,15 +826,6 @@
               </w:rPr>
             </w:pPr>
           </w:p>
-          <w:p>
-            <w:pPr>
-              <w:rPr>
-                <w:rFonts w:ascii="Algerian" w:hAnsi="Algerian"/>
-                <w:sz w:val="36"/>
-                <w:szCs w:val="36"/>
-              </w:rPr>
-            </w:pPr>
-          </w:p>
         </w:tc>
         <w:tc>
           <w:tcPr>
@@ -918,8 +892,6 @@
           <w:szCs w:val="2"/>
         </w:rPr>
       </w:pPr>
-      <w:bookmarkStart w:id="0" w:name="_GoBack"/>
-      <w:bookmarkEnd w:id="0"/>
     </w:p>
     <w:tbl>
       <w:tblPr>
@@ -1079,6 +1051,195 @@
               </w:rPr>
             </w:pPr>
           </w:p>
+        </w:tc>
+        <w:tc>
+          <w:tcPr>
+            <w:tcW w:w="5667" w:type="dxa"/>
+          </w:tcPr>
+          <w:p>
+            <w:pPr>
+              <w:cnfStyle w:val="000000100000" w:firstRow="0" w:lastRow="0" w:firstColumn="0" w:lastColumn="0" w:oddVBand="0" w:evenVBand="0" w:oddHBand="1" w:evenHBand="0" w:firstRowFirstColumn="0" w:firstRowLastColumn="0" w:lastRowFirstColumn="0" w:lastRowLastColumn="0"/>
+              <w:rPr>
+                <w:rFonts w:ascii="Algerian" w:hAnsi="Algerian"/>
+                <w:sz w:val="36"/>
+                <w:szCs w:val="36"/>
+              </w:rPr>
+            </w:pPr>
+          </w:p>
+        </w:tc>
+        <w:tc>
+          <w:tcPr>
+            <w:tcW w:w="5668" w:type="dxa"/>
+          </w:tcPr>
+          <w:p>
+            <w:pPr>
+              <w:cnfStyle w:val="000000100000" w:firstRow="0" w:lastRow="0" w:firstColumn="0" w:lastColumn="0" w:oddVBand="0" w:evenVBand="0" w:oddHBand="1" w:evenHBand="0" w:firstRowFirstColumn="0" w:firstRowLastColumn="0" w:lastRowFirstColumn="0" w:lastRowLastColumn="0"/>
+              <w:rPr>
+                <w:rFonts w:ascii="Algerian" w:hAnsi="Algerian"/>
+                <w:sz w:val="36"/>
+                <w:szCs w:val="36"/>
+              </w:rPr>
+            </w:pPr>
+          </w:p>
+        </w:tc>
+        <w:tc>
+          <w:tcPr>
+            <w:tcW w:w="5668" w:type="dxa"/>
+          </w:tcPr>
+          <w:p>
+            <w:pPr>
+              <w:cnfStyle w:val="000000100000" w:firstRow="0" w:lastRow="0" w:firstColumn="0" w:lastColumn="0" w:oddVBand="0" w:evenVBand="0" w:oddHBand="1" w:evenHBand="0" w:firstRowFirstColumn="0" w:firstRowLastColumn="0" w:lastRowFirstColumn="0" w:lastRowLastColumn="0"/>
+              <w:rPr>
+                <w:rFonts w:ascii="Algerian" w:hAnsi="Algerian"/>
+                <w:sz w:val="36"/>
+                <w:szCs w:val="36"/>
+              </w:rPr>
+            </w:pPr>
+          </w:p>
+        </w:tc>
+        <w:bookmarkStart w:id="0" w:name="_GoBack"/>
+        <w:bookmarkEnd w:id="0"/>
+      </w:tr>
+      <w:tr>
+        <w:tc>
+          <w:tcPr>
+            <w:cnfStyle w:val="001000000000" w:firstRow="0" w:lastRow="0" w:firstColumn="1" w:lastColumn="0" w:oddVBand="0" w:evenVBand="0" w:oddHBand="0" w:evenHBand="0" w:firstRowFirstColumn="0" w:firstRowLastColumn="0" w:lastRowFirstColumn="0" w:lastRowLastColumn="0"/>
+            <w:tcW w:w="5667" w:type="dxa"/>
+          </w:tcPr>
+          <w:p>
+            <w:pPr>
+              <w:jc w:val="center"/>
+              <w:rPr>
+                <w:rFonts w:ascii="Algerian" w:hAnsi="Algerian"/>
+                <w:sz w:val="36"/>
+                <w:szCs w:val="36"/>
+              </w:rPr>
+            </w:pPr>
+            <w:r>
+              <w:rPr>
+                <w:rFonts w:ascii="Algerian" w:hAnsi="Algerian"/>
+                <w:sz w:val="36"/>
+                <w:szCs w:val="36"/>
+              </w:rPr>
+              <w:t>Episode 9</w:t>
+            </w:r>
+          </w:p>
+        </w:tc>
+        <w:tc>
+          <w:tcPr>
+            <w:tcW w:w="5667" w:type="dxa"/>
+          </w:tcPr>
+          <w:p>
+            <w:pPr>
+              <w:jc w:val="center"/>
+              <w:cnfStyle w:val="000000000000" w:firstRow="0" w:lastRow="0" w:firstColumn="0" w:lastColumn="0" w:oddVBand="0" w:evenVBand="0" w:oddHBand="0" w:evenHBand="0" w:firstRowFirstColumn="0" w:firstRowLastColumn="0" w:lastRowFirstColumn="0" w:lastRowLastColumn="0"/>
+              <w:rPr>
+                <w:rFonts w:ascii="Algerian" w:hAnsi="Algerian"/>
+                <w:b/>
+                <w:sz w:val="36"/>
+                <w:szCs w:val="36"/>
+              </w:rPr>
+            </w:pPr>
+            <w:r>
+              <w:rPr>
+                <w:rFonts w:ascii="Algerian" w:hAnsi="Algerian"/>
+                <w:b/>
+                <w:sz w:val="36"/>
+                <w:szCs w:val="36"/>
+              </w:rPr>
+              <w:t>Episode 10</w:t>
+            </w:r>
+          </w:p>
+        </w:tc>
+        <w:tc>
+          <w:tcPr>
+            <w:tcW w:w="5668" w:type="dxa"/>
+          </w:tcPr>
+          <w:p>
+            <w:pPr>
+              <w:jc w:val="center"/>
+              <w:cnfStyle w:val="000000000000" w:firstRow="0" w:lastRow="0" w:firstColumn="0" w:lastColumn="0" w:oddVBand="0" w:evenVBand="0" w:oddHBand="0" w:evenHBand="0" w:firstRowFirstColumn="0" w:firstRowLastColumn="0" w:lastRowFirstColumn="0" w:lastRowLastColumn="0"/>
+              <w:rPr>
+                <w:rFonts w:ascii="Algerian" w:hAnsi="Algerian"/>
+                <w:b/>
+                <w:sz w:val="36"/>
+                <w:szCs w:val="36"/>
+              </w:rPr>
+            </w:pPr>
+            <w:r>
+              <w:rPr>
+                <w:rFonts w:ascii="Algerian" w:hAnsi="Algerian"/>
+                <w:b/>
+                <w:sz w:val="36"/>
+                <w:szCs w:val="36"/>
+              </w:rPr>
+              <w:t>Episode 11</w:t>
+            </w:r>
+          </w:p>
+        </w:tc>
+        <w:tc>
+          <w:tcPr>
+            <w:tcW w:w="5668" w:type="dxa"/>
+          </w:tcPr>
+          <w:p>
+            <w:pPr>
+              <w:jc w:val="center"/>
+              <w:cnfStyle w:val="000000000000" w:firstRow="0" w:lastRow="0" w:firstColumn="0" w:lastColumn="0" w:oddVBand="0" w:evenVBand="0" w:oddHBand="0" w:evenHBand="0" w:firstRowFirstColumn="0" w:firstRowLastColumn="0" w:lastRowFirstColumn="0" w:lastRowLastColumn="0"/>
+              <w:rPr>
+                <w:rFonts w:ascii="Algerian" w:hAnsi="Algerian"/>
+                <w:b/>
+                <w:sz w:val="36"/>
+                <w:szCs w:val="36"/>
+              </w:rPr>
+            </w:pPr>
+            <w:r>
+              <w:rPr>
+                <w:rFonts w:ascii="Algerian" w:hAnsi="Algerian"/>
+                <w:b/>
+                <w:sz w:val="36"/>
+                <w:szCs w:val="36"/>
+              </w:rPr>
+              <w:t>Episode 12</w:t>
+            </w:r>
+          </w:p>
+        </w:tc>
+      </w:tr>
+      <w:tr>
+        <w:trPr>
+          <w:cnfStyle w:val="000000100000" w:firstRow="0" w:lastRow="0" w:firstColumn="0" w:lastColumn="0" w:oddVBand="0" w:evenVBand="0" w:oddHBand="1" w:evenHBand="0" w:firstRowFirstColumn="0" w:firstRowLastColumn="0" w:lastRowFirstColumn="0" w:lastRowLastColumn="0"/>
+        </w:trPr>
+        <w:tc>
+          <w:tcPr>
+            <w:cnfStyle w:val="001000000000" w:firstRow="0" w:lastRow="0" w:firstColumn="1" w:lastColumn="0" w:oddVBand="0" w:evenVBand="0" w:oddHBand="0" w:evenHBand="0" w:firstRowFirstColumn="0" w:firstRowLastColumn="0" w:lastRowFirstColumn="0" w:lastRowLastColumn="0"/>
+            <w:tcW w:w="5667" w:type="dxa"/>
+          </w:tcPr>
+          <w:p>
+            <w:pPr>
+              <w:rPr>
+                <w:rFonts w:ascii="Algerian" w:hAnsi="Algerian"/>
+                <w:sz w:val="36"/>
+                <w:szCs w:val="36"/>
+              </w:rPr>
+            </w:pPr>
+          </w:p>
+          <w:p>
+            <w:pPr>
+              <w:rPr>
+                <w:rFonts w:ascii="Algerian" w:hAnsi="Algerian"/>
+                <w:sz w:val="36"/>
+                <w:szCs w:val="36"/>
+              </w:rPr>
+            </w:pPr>
+          </w:p>
+          <w:p>
+            <w:pPr>
+              <w:rPr>
+                <w:rFonts w:ascii="Algerian" w:hAnsi="Algerian"/>
+                <w:sz w:val="36"/>
+                <w:szCs w:val="36"/>
+              </w:rPr>
+            </w:pPr>
+          </w:p>
           <w:p>
             <w:pPr>
               <w:rPr>
@@ -1136,6 +1297,15 @@
         </w:tc>
       </w:tr>
     </w:tbl>
+    <w:p>
+      <w:pPr>
+        <w:rPr>
+          <w:rFonts w:ascii="Algerian" w:hAnsi="Algerian"/>
+          <w:sz w:val="2"/>
+          <w:szCs w:val="2"/>
+        </w:rPr>
+      </w:pPr>
+    </w:p>
     <w:p>
       <w:pPr>
         <w:rPr>

</xml_diff>